<commit_message>
Made some corrections to MCQs and T/F questions | Final Exam
</commit_message>
<xml_diff>
--- a/large_scale_programming/src/org/howard/edu/lsp/oopfinal/exam/final_spring_2024.docx
+++ b/large_scale_programming/src/org/howard/edu/lsp/oopfinal/exam/final_spring_2024.docx
@@ -729,6 +729,22 @@
         </w:rPr>
         <w:t>When designing a class, each class should be designed to have multiple goals so that your overall design can have fewer classes</w:t>
       </w:r>
+      <w:r>
+        <w:rPr>
+          <w:sz w:val="24"/>
+          <w:szCs w:val="24"/>
+        </w:rPr>
+        <w:t xml:space="preserve"> - </w:t>
+      </w:r>
+      <w:r>
+        <w:rPr>
+          <w:b/>
+          <w:bCs/>
+          <w:sz w:val="24"/>
+          <w:szCs w:val="24"/>
+        </w:rPr>
+        <w:t>F</w:t>
+      </w:r>
     </w:p>
     <w:p>
       <w:pPr>
@@ -777,6 +793,22 @@
         </w:rPr>
         <w:t>Inheritance provides a mechanism by which changes to lower-level classes can be propagated to all super classes quickly</w:t>
       </w:r>
+      <w:r>
+        <w:rPr>
+          <w:sz w:val="24"/>
+          <w:szCs w:val="24"/>
+        </w:rPr>
+        <w:t xml:space="preserve"> - </w:t>
+      </w:r>
+      <w:r>
+        <w:rPr>
+          <w:b/>
+          <w:bCs/>
+          <w:sz w:val="24"/>
+          <w:szCs w:val="24"/>
+        </w:rPr>
+        <w:t>F</w:t>
+      </w:r>
     </w:p>
     <w:p>
       <w:pPr>
@@ -832,6 +864,22 @@
         </w:rPr>
         <w:t>reusable libraries that can immediately be used in your code</w:t>
       </w:r>
+      <w:r>
+        <w:rPr>
+          <w:sz w:val="24"/>
+          <w:szCs w:val="24"/>
+        </w:rPr>
+        <w:t xml:space="preserve"> - </w:t>
+      </w:r>
+      <w:r>
+        <w:rPr>
+          <w:b/>
+          <w:bCs/>
+          <w:sz w:val="24"/>
+          <w:szCs w:val="24"/>
+        </w:rPr>
+        <w:t>F</w:t>
+      </w:r>
     </w:p>
     <w:p>
       <w:pPr>
@@ -880,6 +928,22 @@
         </w:rPr>
         <w:t>Frameworks and design patterns are the same thing as far as designers are concerned</w:t>
       </w:r>
+      <w:r>
+        <w:rPr>
+          <w:sz w:val="24"/>
+          <w:szCs w:val="24"/>
+        </w:rPr>
+        <w:t xml:space="preserve"> - </w:t>
+      </w:r>
+      <w:r>
+        <w:rPr>
+          <w:b/>
+          <w:bCs/>
+          <w:sz w:val="24"/>
+          <w:szCs w:val="24"/>
+        </w:rPr>
+        <w:t>F</w:t>
+      </w:r>
     </w:p>
     <w:p>
       <w:pPr>
@@ -920,6 +984,22 @@
         </w:rPr>
         <w:t xml:space="preserve"> Because of potential problems, developers must be aware of the effects of modifications in a superclass and in each of the subclasses that will inherit the modifications.</w:t>
       </w:r>
+      <w:r>
+        <w:rPr>
+          <w:sz w:val="24"/>
+          <w:szCs w:val="24"/>
+        </w:rPr>
+        <w:t xml:space="preserve"> - </w:t>
+      </w:r>
+      <w:r>
+        <w:rPr>
+          <w:b/>
+          <w:bCs/>
+          <w:sz w:val="24"/>
+          <w:szCs w:val="24"/>
+        </w:rPr>
+        <w:t>T</w:t>
+      </w:r>
     </w:p>
     <w:p>
       <w:pPr>
@@ -968,6 +1048,22 @@
         </w:rPr>
         <w:t>Factory pattern can be combined with other patterns</w:t>
       </w:r>
+      <w:r>
+        <w:rPr>
+          <w:sz w:val="24"/>
+          <w:szCs w:val="24"/>
+        </w:rPr>
+        <w:t xml:space="preserve"> - </w:t>
+      </w:r>
+      <w:r>
+        <w:rPr>
+          <w:b/>
+          <w:bCs/>
+          <w:sz w:val="24"/>
+          <w:szCs w:val="24"/>
+        </w:rPr>
+        <w:t>T</w:t>
+      </w:r>
     </w:p>
     <w:p>
       <w:pPr>
@@ -986,13 +1082,11 @@
       <w:proofErr w:type="gramStart"/>
       <w:r>
         <w:rPr>
-          <w:b/>
-          <w:bCs/>
           <w:sz w:val="24"/>
           <w:szCs w:val="24"/>
           <w:shd w:val="clear" w:color="auto" w:fill="FFFFFF"/>
         </w:rPr>
-        <w:t>T</w:t>
+        <w:t xml:space="preserve">T </w:t>
       </w:r>
       <w:r>
         <w:rPr>
@@ -1000,7 +1094,17 @@
           <w:szCs w:val="24"/>
           <w:shd w:val="clear" w:color="auto" w:fill="FFFFFF"/>
         </w:rPr>
-        <w:t xml:space="preserve">  F</w:t>
+        <w:t xml:space="preserve"> </w:t>
+      </w:r>
+      <w:r>
+        <w:rPr>
+          <w:b/>
+          <w:bCs/>
+          <w:sz w:val="24"/>
+          <w:szCs w:val="24"/>
+          <w:shd w:val="clear" w:color="auto" w:fill="FFFFFF"/>
+        </w:rPr>
+        <w:t>F</w:t>
       </w:r>
       <w:proofErr w:type="gramEnd"/>
       <w:r>
@@ -1010,6 +1114,22 @@
           <w:shd w:val="clear" w:color="auto" w:fill="FFFFFF"/>
         </w:rPr>
         <w:t xml:space="preserve"> Creational design patterns are all about Class and Object composition. </w:t>
+      </w:r>
+      <w:r>
+        <w:rPr>
+          <w:sz w:val="24"/>
+          <w:szCs w:val="24"/>
+        </w:rPr>
+        <w:t xml:space="preserve">- </w:t>
+      </w:r>
+      <w:r>
+        <w:rPr>
+          <w:b/>
+          <w:bCs/>
+          <w:sz w:val="24"/>
+          <w:szCs w:val="24"/>
+        </w:rPr>
+        <w:t>F</w:t>
       </w:r>
     </w:p>
     <w:p>
@@ -1062,6 +1182,30 @@
         </w:rPr>
         <w:t>Structural design patterns are all about class instantiation</w:t>
       </w:r>
+      <w:r>
+        <w:rPr>
+          <w:sz w:val="24"/>
+          <w:szCs w:val="24"/>
+          <w:shd w:val="clear" w:color="auto" w:fill="FFFFFF"/>
+        </w:rPr>
+        <w:t xml:space="preserve"> </w:t>
+      </w:r>
+      <w:r>
+        <w:rPr>
+          <w:sz w:val="24"/>
+          <w:szCs w:val="24"/>
+        </w:rPr>
+        <w:t xml:space="preserve">- </w:t>
+      </w:r>
+      <w:r>
+        <w:rPr>
+          <w:b/>
+          <w:bCs/>
+          <w:sz w:val="24"/>
+          <w:szCs w:val="24"/>
+        </w:rPr>
+        <w:t>F</w:t>
+      </w:r>
     </w:p>
     <w:p>
       <w:pPr>
@@ -1111,6 +1255,30 @@
         </w:rPr>
         <w:t>implementations.</w:t>
       </w:r>
+      <w:r>
+        <w:rPr>
+          <w:bCs/>
+          <w:sz w:val="24"/>
+          <w:szCs w:val="24"/>
+        </w:rPr>
+        <w:t xml:space="preserve"> </w:t>
+      </w:r>
+      <w:r>
+        <w:rPr>
+          <w:sz w:val="24"/>
+          <w:szCs w:val="24"/>
+        </w:rPr>
+        <w:t xml:space="preserve">- </w:t>
+      </w:r>
+      <w:r>
+        <w:rPr>
+          <w:b/>
+          <w:bCs/>
+          <w:sz w:val="24"/>
+          <w:szCs w:val="24"/>
+        </w:rPr>
+        <w:t>T</w:t>
+      </w:r>
     </w:p>
     <w:p>
       <w:pPr>
@@ -1162,6 +1330,30 @@
         </w:rPr>
         <w:t>Behavioral design patterns are all about Class's objects communication</w:t>
       </w:r>
+      <w:r>
+        <w:rPr>
+          <w:sz w:val="24"/>
+          <w:szCs w:val="24"/>
+          <w:shd w:val="clear" w:color="auto" w:fill="FFFFFF"/>
+        </w:rPr>
+        <w:t xml:space="preserve"> </w:t>
+      </w:r>
+      <w:r>
+        <w:rPr>
+          <w:sz w:val="24"/>
+          <w:szCs w:val="24"/>
+        </w:rPr>
+        <w:t xml:space="preserve">- </w:t>
+      </w:r>
+      <w:r>
+        <w:rPr>
+          <w:b/>
+          <w:bCs/>
+          <w:sz w:val="24"/>
+          <w:szCs w:val="24"/>
+        </w:rPr>
+        <w:t>T</w:t>
+      </w:r>
     </w:p>
     <w:p>
       <w:pPr>
@@ -1226,6 +1418,31 @@
         </w:rPr>
         <w:t>software development more difficult because other developer are not privy to an object’s implementation details.</w:t>
       </w:r>
+      <w:r>
+        <w:rPr>
+          <w:color w:val="000000"/>
+          <w:sz w:val="24"/>
+          <w:szCs w:val="24"/>
+          <w:shd w:val="clear" w:color="auto" w:fill="FFFFFF"/>
+        </w:rPr>
+        <w:t xml:space="preserve"> </w:t>
+      </w:r>
+      <w:r>
+        <w:rPr>
+          <w:sz w:val="24"/>
+          <w:szCs w:val="24"/>
+        </w:rPr>
+        <w:t xml:space="preserve">- </w:t>
+      </w:r>
+      <w:r>
+        <w:rPr>
+          <w:b/>
+          <w:bCs/>
+          <w:sz w:val="24"/>
+          <w:szCs w:val="24"/>
+        </w:rPr>
+        <w:t>F</w:t>
+      </w:r>
     </w:p>
     <w:p>
       <w:pPr>
@@ -1266,6 +1483,29 @@
         </w:rPr>
         <w:t xml:space="preserve"> In Java, the signature of a method is completely specified by the name of the method and the parameters that must be passed to the method.</w:t>
       </w:r>
+      <w:r>
+        <w:rPr>
+          <w:sz w:val="24"/>
+          <w:szCs w:val="24"/>
+        </w:rPr>
+        <w:t xml:space="preserve"> </w:t>
+      </w:r>
+      <w:r>
+        <w:rPr>
+          <w:sz w:val="24"/>
+          <w:szCs w:val="24"/>
+        </w:rPr>
+        <w:t xml:space="preserve">- </w:t>
+      </w:r>
+      <w:r>
+        <w:rPr>
+          <w:b/>
+          <w:bCs/>
+          <w:sz w:val="24"/>
+          <w:szCs w:val="24"/>
+        </w:rPr>
+        <w:t>T</w:t>
+      </w:r>
     </w:p>
     <w:p>
       <w:pPr>
@@ -1318,6 +1558,22 @@
         </w:rPr>
         <w:t xml:space="preserve"> </w:t>
       </w:r>
+      <w:r>
+        <w:rPr>
+          <w:sz w:val="24"/>
+          <w:szCs w:val="24"/>
+        </w:rPr>
+        <w:t xml:space="preserve">- </w:t>
+      </w:r>
+      <w:r>
+        <w:rPr>
+          <w:b/>
+          <w:bCs/>
+          <w:sz w:val="24"/>
+          <w:szCs w:val="24"/>
+        </w:rPr>
+        <w:t>F</w:t>
+      </w:r>
     </w:p>
     <w:p>
       <w:pPr>
@@ -1397,6 +1653,29 @@
         </w:rPr>
         <w:t>you are guaranteed to retrieve objects stored in the same order they were inserted</w:t>
       </w:r>
+      <w:r>
+        <w:rPr>
+          <w:sz w:val="24"/>
+          <w:szCs w:val="24"/>
+        </w:rPr>
+        <w:t xml:space="preserve"> </w:t>
+      </w:r>
+      <w:r>
+        <w:rPr>
+          <w:sz w:val="24"/>
+          <w:szCs w:val="24"/>
+        </w:rPr>
+        <w:t xml:space="preserve">- </w:t>
+      </w:r>
+      <w:r>
+        <w:rPr>
+          <w:b/>
+          <w:bCs/>
+          <w:sz w:val="24"/>
+          <w:szCs w:val="24"/>
+        </w:rPr>
+        <w:t>F</w:t>
+      </w:r>
     </w:p>
     <w:p>
       <w:pPr>
@@ -1432,6 +1711,29 @@
         </w:rPr>
         <w:t xml:space="preserve"> reuse.</w:t>
       </w:r>
+      <w:r>
+        <w:rPr>
+          <w:sz w:val="24"/>
+          <w:szCs w:val="24"/>
+        </w:rPr>
+        <w:t xml:space="preserve"> </w:t>
+      </w:r>
+      <w:r>
+        <w:rPr>
+          <w:sz w:val="24"/>
+          <w:szCs w:val="24"/>
+        </w:rPr>
+        <w:t xml:space="preserve">- </w:t>
+      </w:r>
+      <w:r>
+        <w:rPr>
+          <w:b/>
+          <w:bCs/>
+          <w:sz w:val="24"/>
+          <w:szCs w:val="24"/>
+        </w:rPr>
+        <w:t>T</w:t>
+      </w:r>
     </w:p>
     <w:p>
       <w:pPr>
@@ -1594,7 +1896,6 @@
           <w:sz w:val="24"/>
           <w:szCs w:val="24"/>
         </w:rPr>
-        <w:lastRenderedPageBreak/>
         <w:t>Section 2</w:t>
       </w:r>
       <w:r>
@@ -1661,6 +1962,26 @@
         </w:rPr>
         <w:t>Which of the following option leads to the portability and security of Java?</w:t>
       </w:r>
+      <w:r>
+        <w:rPr>
+          <w:color w:val="333333"/>
+          <w:sz w:val="24"/>
+          <w:szCs w:val="24"/>
+          <w:shd w:val="clear" w:color="auto" w:fill="FFFFFF"/>
+        </w:rPr>
+        <w:t xml:space="preserve"> </w:t>
+      </w:r>
+      <w:r>
+        <w:rPr>
+          <w:b/>
+          <w:bCs/>
+          <w:color w:val="333333"/>
+          <w:sz w:val="24"/>
+          <w:szCs w:val="24"/>
+          <w:shd w:val="clear" w:color="auto" w:fill="FFFFFF"/>
+        </w:rPr>
+        <w:t>A</w:t>
+      </w:r>
     </w:p>
     <w:p>
       <w:pPr>
@@ -1793,6 +2114,22 @@
         </w:rPr>
         <w:t>What is the role of mocking frameworks like Mockito in unit testing?</w:t>
       </w:r>
+      <w:r>
+        <w:rPr>
+          <w:sz w:val="24"/>
+          <w:szCs w:val="24"/>
+        </w:rPr>
+        <w:t xml:space="preserve"> </w:t>
+      </w:r>
+      <w:r>
+        <w:rPr>
+          <w:b/>
+          <w:bCs/>
+          <w:sz w:val="24"/>
+          <w:szCs w:val="24"/>
+        </w:rPr>
+        <w:t>B</w:t>
+      </w:r>
     </w:p>
     <w:p>
       <w:pPr>
@@ -1910,6 +2247,22 @@
         </w:rPr>
         <w:t>What is the primary purpose of unit testing?</w:t>
       </w:r>
+      <w:r>
+        <w:rPr>
+          <w:sz w:val="24"/>
+          <w:szCs w:val="24"/>
+        </w:rPr>
+        <w:t xml:space="preserve"> </w:t>
+      </w:r>
+      <w:r>
+        <w:rPr>
+          <w:b/>
+          <w:bCs/>
+          <w:sz w:val="24"/>
+          <w:szCs w:val="24"/>
+        </w:rPr>
+        <w:t>C</w:t>
+      </w:r>
     </w:p>
     <w:p>
       <w:pPr>
@@ -2027,6 +2380,22 @@
         </w:rPr>
         <w:t>What is regression testing?</w:t>
       </w:r>
+      <w:r>
+        <w:rPr>
+          <w:sz w:val="24"/>
+          <w:szCs w:val="24"/>
+        </w:rPr>
+        <w:t xml:space="preserve"> </w:t>
+      </w:r>
+      <w:r>
+        <w:rPr>
+          <w:b/>
+          <w:bCs/>
+          <w:sz w:val="24"/>
+          <w:szCs w:val="24"/>
+        </w:rPr>
+        <w:t>B</w:t>
+      </w:r>
     </w:p>
     <w:p>
       <w:pPr>
@@ -2142,17 +2511,24 @@
           <w:sz w:val="24"/>
           <w:szCs w:val="24"/>
         </w:rPr>
-        <w:t xml:space="preserve">The root interface of the Java Collection framework hierarchy </w:t>
-      </w:r>
-      <w:proofErr w:type="gramStart"/>
-      <w:r>
-        <w:rPr>
-          <w:sz w:val="24"/>
-          <w:szCs w:val="24"/>
-        </w:rPr>
-        <w:t>is</w:t>
-      </w:r>
-      <w:proofErr w:type="gramEnd"/>
+        <w:t>The root interface of the Java Collection framework hierarchy is</w:t>
+      </w:r>
+      <w:r>
+        <w:rPr>
+          <w:sz w:val="24"/>
+          <w:szCs w:val="24"/>
+        </w:rPr>
+        <w:t xml:space="preserve"> </w:t>
+      </w:r>
+      <w:r>
+        <w:rPr>
+          <w:b/>
+          <w:bCs/>
+          <w:sz w:val="24"/>
+          <w:szCs w:val="24"/>
+        </w:rPr>
+        <w:t>A</w:t>
+      </w:r>
     </w:p>
     <w:p>
       <w:pPr>
@@ -2279,6 +2655,22 @@
         </w:rPr>
         <w:t>What interface in the Java Collections framework extends Map and represents a collection of key/value pairs where keys are ordered?</w:t>
       </w:r>
+      <w:r>
+        <w:rPr>
+          <w:sz w:val="24"/>
+          <w:szCs w:val="24"/>
+        </w:rPr>
+        <w:t xml:space="preserve"> </w:t>
+      </w:r>
+      <w:r>
+        <w:rPr>
+          <w:b/>
+          <w:bCs/>
+          <w:sz w:val="24"/>
+          <w:szCs w:val="24"/>
+        </w:rPr>
+        <w:t>B</w:t>
+      </w:r>
     </w:p>
     <w:p>
       <w:pPr>
@@ -2418,6 +2810,22 @@
         </w:rPr>
         <w:t xml:space="preserve"> First Out) collection of objects?</w:t>
       </w:r>
+      <w:r>
+        <w:rPr>
+          <w:sz w:val="24"/>
+          <w:szCs w:val="24"/>
+        </w:rPr>
+        <w:t xml:space="preserve"> </w:t>
+      </w:r>
+      <w:r>
+        <w:rPr>
+          <w:b/>
+          <w:bCs/>
+          <w:sz w:val="24"/>
+          <w:szCs w:val="24"/>
+        </w:rPr>
+        <w:t>D</w:t>
+      </w:r>
     </w:p>
     <w:p>
       <w:pPr>
@@ -2479,6 +2887,7 @@
           <w:sz w:val="24"/>
           <w:szCs w:val="24"/>
         </w:rPr>
+        <w:lastRenderedPageBreak/>
         <w:t>HashMap</w:t>
       </w:r>
     </w:p>
@@ -2535,6 +2944,22 @@
         </w:rPr>
         <w:t xml:space="preserve">Which of the following is true about design patterns? (Choose the best answer). </w:t>
       </w:r>
+      <w:r>
+        <w:rPr>
+          <w:sz w:val="24"/>
+          <w:szCs w:val="24"/>
+        </w:rPr>
+        <w:t xml:space="preserve"> </w:t>
+      </w:r>
+      <w:r>
+        <w:rPr>
+          <w:b/>
+          <w:bCs/>
+          <w:sz w:val="24"/>
+          <w:szCs w:val="24"/>
+        </w:rPr>
+        <w:t>D</w:t>
+      </w:r>
     </w:p>
     <w:p>
       <w:pPr>
@@ -2655,6 +3080,15 @@
         </w:rPr>
         <w:t xml:space="preserve">You want all the clients using class A to use the same instance of class A when the class is instantiated, what should you do to achieve this goal?  </w:t>
       </w:r>
+      <w:r>
+        <w:rPr>
+          <w:b/>
+          <w:bCs/>
+          <w:sz w:val="24"/>
+          <w:szCs w:val="24"/>
+        </w:rPr>
+        <w:t>C</w:t>
+      </w:r>
     </w:p>
     <w:p>
       <w:pPr>
@@ -2771,6 +3205,15 @@
         </w:rPr>
         <w:t xml:space="preserve">You have a class that accepts and returns values in British Imperial units (feet, miles, etc.), but you need to use metric units. The design pattern that would best solve your problem is:  </w:t>
       </w:r>
+      <w:r>
+        <w:rPr>
+          <w:b/>
+          <w:bCs/>
+          <w:sz w:val="24"/>
+          <w:szCs w:val="24"/>
+        </w:rPr>
+        <w:t>A</w:t>
+      </w:r>
     </w:p>
     <w:p>
       <w:pPr>
@@ -2888,6 +3331,22 @@
         </w:rPr>
         <w:t>Which of the following describes the Facade pattern correctly?</w:t>
       </w:r>
+      <w:r>
+        <w:rPr>
+          <w:sz w:val="24"/>
+          <w:szCs w:val="24"/>
+        </w:rPr>
+        <w:t xml:space="preserve"> </w:t>
+      </w:r>
+      <w:r>
+        <w:rPr>
+          <w:b/>
+          <w:bCs/>
+          <w:sz w:val="24"/>
+          <w:szCs w:val="24"/>
+        </w:rPr>
+        <w:t>C</w:t>
+      </w:r>
     </w:p>
     <w:p>
       <w:pPr>
@@ -3005,6 +3464,22 @@
           <w:szCs w:val="24"/>
         </w:rPr>
         <w:t>Which of the following are concerned with communication between objects?</w:t>
+      </w:r>
+      <w:r>
+        <w:rPr>
+          <w:sz w:val="24"/>
+          <w:szCs w:val="24"/>
+        </w:rPr>
+        <w:t xml:space="preserve"> </w:t>
+      </w:r>
+      <w:r>
+        <w:rPr>
+          <w:b/>
+          <w:bCs/>
+          <w:sz w:val="24"/>
+          <w:szCs w:val="24"/>
+        </w:rPr>
+        <w:t>B</w:t>
       </w:r>
     </w:p>
     <w:p>
@@ -3192,6 +3667,20 @@
           <w:color w:val="000000"/>
         </w:rPr>
         <w:t>patterns?</w:t>
+      </w:r>
+      <w:r>
+        <w:rPr>
+          <w:color w:val="000000"/>
+        </w:rPr>
+        <w:t xml:space="preserve"> </w:t>
+      </w:r>
+      <w:r>
+        <w:rPr>
+          <w:b/>
+          <w:bCs/>
+          <w:color w:val="000000"/>
+        </w:rPr>
+        <w:t>B</w:t>
       </w:r>
     </w:p>
     <w:p>
@@ -3347,6 +3836,20 @@
         </w:rPr>
         <w:t>What is the role of the Template Method in the Template Method design pattern?</w:t>
       </w:r>
+      <w:r>
+        <w:rPr>
+          <w:color w:val="000000"/>
+        </w:rPr>
+        <w:t xml:space="preserve"> </w:t>
+      </w:r>
+      <w:r>
+        <w:rPr>
+          <w:b/>
+          <w:bCs/>
+          <w:color w:val="000000"/>
+        </w:rPr>
+        <w:t>D</w:t>
+      </w:r>
     </w:p>
     <w:p>
       <w:pPr>
@@ -3464,6 +3967,17 @@
         </w:rPr>
         <w:t xml:space="preserve">Which of the following describes the Factory pattern correctly? </w:t>
       </w:r>
+      <w:r>
+        <w:rPr>
+          <w:rFonts w:eastAsiaTheme="minorEastAsia"/>
+          <w:b/>
+          <w:bCs/>
+          <w:color w:val="000000" w:themeColor="text1"/>
+          <w:sz w:val="24"/>
+          <w:szCs w:val="24"/>
+        </w:rPr>
+        <w:t>A</w:t>
+      </w:r>
     </w:p>
     <w:p>
       <w:pPr>
@@ -3605,6 +4119,22 @@
         </w:rPr>
         <w:t>In the Command design pattern, what is the purpose of the Command interface?</w:t>
       </w:r>
+      <w:r>
+        <w:rPr>
+          <w:sz w:val="24"/>
+          <w:szCs w:val="24"/>
+        </w:rPr>
+        <w:t xml:space="preserve"> </w:t>
+      </w:r>
+      <w:r>
+        <w:rPr>
+          <w:b/>
+          <w:bCs/>
+          <w:sz w:val="24"/>
+          <w:szCs w:val="24"/>
+        </w:rPr>
+        <w:t>B</w:t>
+      </w:r>
     </w:p>
     <w:p>
       <w:pPr>
@@ -3726,6 +4256,22 @@
           <w:szCs w:val="24"/>
         </w:rPr>
         <w:t>What is the main advantage of the Strategy design pattern?</w:t>
+      </w:r>
+      <w:r>
+        <w:rPr>
+          <w:sz w:val="24"/>
+          <w:szCs w:val="24"/>
+        </w:rPr>
+        <w:t xml:space="preserve"> </w:t>
+      </w:r>
+      <w:r>
+        <w:rPr>
+          <w:b/>
+          <w:bCs/>
+          <w:sz w:val="24"/>
+          <w:szCs w:val="24"/>
+        </w:rPr>
+        <w:t>C</w:t>
       </w:r>
     </w:p>
     <w:p>
@@ -3854,8 +4400,16 @@
           <w:sz w:val="24"/>
           <w:szCs w:val="24"/>
         </w:rPr>
-        <w:lastRenderedPageBreak/>
         <w:t xml:space="preserve">This design pattern should be used to access the contents of a collection without exposing its internal representation, to support multiple traversals of a collection, and to provide a uniform interface for traversing different collections.  </w:t>
+      </w:r>
+      <w:r>
+        <w:rPr>
+          <w:b/>
+          <w:bCs/>
+          <w:sz w:val="24"/>
+          <w:szCs w:val="24"/>
+        </w:rPr>
+        <w:t>C</w:t>
       </w:r>
     </w:p>
     <w:p>
@@ -3986,6 +4540,15 @@
         </w:rPr>
         <w:t xml:space="preserve">attern should you use when you want to provide a simple interface to a complex subsystem?  </w:t>
       </w:r>
+      <w:r>
+        <w:rPr>
+          <w:b/>
+          <w:bCs/>
+          <w:sz w:val="24"/>
+          <w:szCs w:val="24"/>
+        </w:rPr>
+        <w:t>B</w:t>
+      </w:r>
     </w:p>
     <w:p>
       <w:pPr>
@@ -4103,6 +4666,22 @@
         </w:rPr>
         <w:t>What is the intent of the Adapter design pattern?</w:t>
       </w:r>
+      <w:r>
+        <w:rPr>
+          <w:sz w:val="24"/>
+          <w:szCs w:val="24"/>
+        </w:rPr>
+        <w:t xml:space="preserve"> </w:t>
+      </w:r>
+      <w:r>
+        <w:rPr>
+          <w:b/>
+          <w:bCs/>
+          <w:sz w:val="24"/>
+          <w:szCs w:val="24"/>
+        </w:rPr>
+        <w:t>B</w:t>
+      </w:r>
     </w:p>
     <w:p>
       <w:pPr>
@@ -4442,7 +5021,6 @@
           <w:sz w:val="24"/>
           <w:szCs w:val="24"/>
         </w:rPr>
-        <w:lastRenderedPageBreak/>
         <w:t>Section 3</w:t>
       </w:r>
       <w:r>
@@ -7071,7 +7649,6 @@
           <w:sz w:val="24"/>
           <w:szCs w:val="24"/>
         </w:rPr>
-        <w:lastRenderedPageBreak/>
         <w:t>Question</w:t>
       </w:r>
       <w:r>

</xml_diff>